<commit_message>
Alteração para o padrao
</commit_message>
<xml_diff>
--- a/TCC_Artigo_EXATAS_GEOVANI_SILVA.docx
+++ b/TCC_Artigo_EXATAS_GEOVANI_SILVA.docx
@@ -5136,46 +5136,30 @@
           <w:sz w:val="24"/>
           <w:szCs w:val="24"/>
         </w:rPr>
-        <w:t>Devido a popularização da internet e o acesso a dispositivos tecnológicos cada vez mais dependentes de acesso à web, houve um aumento significativo na interação humano x computador, com isso, aparentemente, estamos gerando novos dados a todo momento, dados estes que quando são persistentes, devem ser armazenados em um banco de dados. Atualmente a arquitetura mais utilizada para armazenar os dados é a relacional, as relações são meios de se criar uma ligação entre uma ou mais tabelas, ou seja, uma informação pode não somente estar em uma tabela, mas sim no conjunto de ligações relacionais entre as tabelas que compõe a base de dados como um to</w:t>
+        <w:t>Devido a popularização da internet e o acesso a dispositivos tecnológicos cada vez mais dependentes de acesso à web, houve um aumento significativo na interação humano x computador, com isso, aparentemente, estamos gerando novos dados a todo momento, dados estes que quando são persistentes, devem ser armazenados em um banco de dados. Atualmente a arquitetura mais utilizada para armazenar os dados é a relacional, as relações são meios de se criar uma ligação entre uma ou mais tabelas, ou seja, uma informação pode não somente estar em uma tabela, mas sim no conjunto de ligações relacionais entre as tabelas que compõe a base de dados como um todo.</w:t>
+      </w:r>
+    </w:p>
+    <w:p>
+      <w:pPr>
+        <w:spacing w:after="0" w:line="360" w:lineRule="auto"/>
+        <w:ind w:firstLine="709"/>
+        <w:jc w:val="both"/>
+        <w:rPr>
+          <w:rFonts w:ascii="Times New Roman" w:hAnsi="Times New Roman"/>
+          <w:sz w:val="24"/>
+          <w:szCs w:val="24"/>
+        </w:rPr>
+      </w:pPr>
+      <w:r>
+        <w:rPr>
+          <w:rFonts w:ascii="Times New Roman" w:hAnsi="Times New Roman"/>
+          <w:sz w:val="24"/>
+          <w:szCs w:val="24"/>
+        </w:rPr>
+        <w:t>Um sistema de banco de dados é projetado para armazenar grandes volumes de informações</w:t>
       </w:r>
       <w:bookmarkStart w:id="1" w:name="_GoBack"/>
       <w:bookmarkEnd w:id="1"/>
-      <w:r>
-        <w:rPr>
-          <w:rFonts w:ascii="Times New Roman" w:hAnsi="Times New Roman"/>
-          <w:sz w:val="24"/>
-          <w:szCs w:val="24"/>
-        </w:rPr>
-        <w:t>do.</w:t>
-      </w:r>
-    </w:p>
-    <w:p>
-      <w:pPr>
-        <w:spacing w:after="0" w:line="360" w:lineRule="auto"/>
-        <w:ind w:firstLine="709"/>
-        <w:jc w:val="both"/>
-        <w:rPr>
-          <w:rFonts w:ascii="Times New Roman" w:hAnsi="Times New Roman"/>
-          <w:sz w:val="24"/>
-          <w:szCs w:val="24"/>
-        </w:rPr>
-      </w:pPr>
-      <w:r>
-        <w:rPr>
-          <w:rFonts w:ascii="Times New Roman" w:hAnsi="Times New Roman"/>
-          <w:sz w:val="24"/>
-          <w:szCs w:val="24"/>
-        </w:rPr>
-        <w:t>Um sistema de banco de dados é projetado para armazenar grandes volumes de informações</w:t>
-      </w:r>
-      <w:r>
-        <w:rPr>
-          <w:rFonts w:ascii="Times New Roman" w:hAnsi="Times New Roman"/>
-          <w:sz w:val="24"/>
-          <w:szCs w:val="24"/>
-        </w:rPr>
-        <w:t>, no entanto nem todos os projetos necessitam de uma arquitetura tão grande</w:t>
-      </w:r>
       <w:r>
         <w:rPr>
           <w:rFonts w:ascii="Times New Roman" w:hAnsi="Times New Roman"/>
@@ -7031,7 +7015,7 @@
           <w:lang w:eastAsia="pt-BR"/>
         </w:rPr>
         <w:pict>
-          <v:shape id="Imagem 7" o:spid="_x0000_i1027" type="#_x0000_t75" style="width:235.5pt;height:155.25pt;visibility:visible" o:bordertopcolor="black" o:borderleftcolor="black" o:borderbottomcolor="black" o:borderrightcolor="black">
+          <v:shape id="Imagem 7" o:spid="_x0000_i1027" type="#_x0000_t75" style="width:236.25pt;height:154.5pt;visibility:visible" o:bordertopcolor="black" o:borderleftcolor="black" o:borderbottomcolor="black" o:borderrightcolor="black">
             <v:imagedata r:id="rId12" o:title=""/>
             <w10:bordertop type="single" width="4"/>
             <w10:borderleft type="single" width="4"/>
@@ -13701,7 +13685,7 @@
 </file>
 
 <file path=customXml/itemProps1.xml><?xml version="1.0" encoding="utf-8"?>
-<ds:datastoreItem xmlns:ds="http://schemas.openxmlformats.org/officeDocument/2006/customXml" ds:itemID="{1B76D50F-5AF9-4AA8-955C-C57493BA2721}">
+<ds:datastoreItem xmlns:ds="http://schemas.openxmlformats.org/officeDocument/2006/customXml" ds:itemID="{A0F024F1-3062-4ACF-99C8-99EBB030BB74}">
   <ds:schemaRefs>
     <ds:schemaRef ds:uri="http://schemas.openxmlformats.org/officeDocument/2006/bibliography"/>
   </ds:schemaRefs>

</xml_diff>